<commit_message>
Finished typing up HW1
</commit_message>
<xml_diff>
--- a/Assignments/Hayden_HW1.docx
+++ b/Assignments/Hayden_HW1.docx
@@ -4031,6 +4031,85 @@
           <w:szCs w:val="22"/>
         </w:rPr>
       </w:pPr>
+      <w:r>
+        <w:rPr>
+          <w:noProof/>
+          <w:color w:val="000000"/>
+          <w:sz w:val="22"/>
+        </w:rPr>
+        <mc:AlternateContent>
+          <mc:Choice Requires="wps">
+            <w:drawing>
+              <wp:anchor distT="0" distB="0" distL="114300" distR="114300" simplePos="0" relativeHeight="251687936" behindDoc="0" locked="0" layoutInCell="1" allowOverlap="1" wp14:anchorId="25E354C2" wp14:editId="67DD1DF9">
+                <wp:simplePos x="0" y="0"/>
+                <wp:positionH relativeFrom="column">
+                  <wp:posOffset>2562225</wp:posOffset>
+                </wp:positionH>
+                <wp:positionV relativeFrom="paragraph">
+                  <wp:posOffset>147320</wp:posOffset>
+                </wp:positionV>
+                <wp:extent cx="1466850" cy="333375"/>
+                <wp:effectExtent l="0" t="0" r="19050" b="28575"/>
+                <wp:wrapNone/>
+                <wp:docPr id="15" name="Rectangle 15"/>
+                <wp:cNvGraphicFramePr/>
+                <a:graphic xmlns:a="http://schemas.openxmlformats.org/drawingml/2006/main">
+                  <a:graphicData uri="http://schemas.microsoft.com/office/word/2010/wordprocessingShape">
+                    <wps:wsp>
+                      <wps:cNvSpPr/>
+                      <wps:spPr>
+                        <a:xfrm>
+                          <a:off x="0" y="0"/>
+                          <a:ext cx="1466850" cy="333375"/>
+                        </a:xfrm>
+                        <a:prstGeom prst="rect">
+                          <a:avLst/>
+                        </a:prstGeom>
+                        <a:noFill/>
+                        <a:ln>
+                          <a:solidFill>
+                            <a:srgbClr val="FF0000"/>
+                          </a:solidFill>
+                        </a:ln>
+                      </wps:spPr>
+                      <wps:style>
+                        <a:lnRef idx="2">
+                          <a:schemeClr val="accent1">
+                            <a:shade val="50000"/>
+                          </a:schemeClr>
+                        </a:lnRef>
+                        <a:fillRef idx="1">
+                          <a:schemeClr val="accent1"/>
+                        </a:fillRef>
+                        <a:effectRef idx="0">
+                          <a:schemeClr val="accent1"/>
+                        </a:effectRef>
+                        <a:fontRef idx="minor">
+                          <a:schemeClr val="lt1"/>
+                        </a:fontRef>
+                      </wps:style>
+                      <wps:bodyPr rot="0" spcFirstLastPara="0" vertOverflow="overflow" horzOverflow="overflow" vert="horz" wrap="square" lIns="91440" tIns="45720" rIns="91440" bIns="45720" numCol="1" spcCol="0" rtlCol="0" fromWordArt="0" anchor="ctr" anchorCtr="0" forceAA="0" compatLnSpc="1">
+                        <a:prstTxWarp prst="textNoShape">
+                          <a:avLst/>
+                        </a:prstTxWarp>
+                        <a:noAutofit/>
+                      </wps:bodyPr>
+                    </wps:wsp>
+                  </a:graphicData>
+                </a:graphic>
+                <wp14:sizeRelH relativeFrom="margin">
+                  <wp14:pctWidth>0</wp14:pctWidth>
+                </wp14:sizeRelH>
+              </wp:anchor>
+            </w:drawing>
+          </mc:Choice>
+          <mc:Fallback>
+            <w:pict>
+              <v:rect w14:anchorId="26217B7E" id="Rectangle 15" o:spid="_x0000_s1026" style="position:absolute;margin-left:201.75pt;margin-top:11.6pt;width:115.5pt;height:26.25pt;z-index:251687936;visibility:visible;mso-wrap-style:square;mso-width-percent:0;mso-wrap-distance-left:9pt;mso-wrap-distance-top:0;mso-wrap-distance-right:9pt;mso-wrap-distance-bottom:0;mso-position-horizontal:absolute;mso-position-horizontal-relative:text;mso-position-vertical:absolute;mso-position-vertical-relative:text;mso-width-percent:0;mso-width-relative:margin;v-text-anchor:middle" o:gfxdata="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" filled="f" strokecolor="red" strokeweight="2pt"/>
+            </w:pict>
+          </mc:Fallback>
+        </mc:AlternateContent>
+      </w:r>
     </w:p>
     <w:p>
       <w:pPr>
@@ -4273,6 +4352,8 @@
         </w:rPr>
         <w:t xml:space="preserve"> </w:t>
       </w:r>
+      <w:bookmarkStart w:id="0" w:name="_GoBack"/>
+      <w:bookmarkEnd w:id="0"/>
     </w:p>
     <w:p>
       <w:pPr>
@@ -4369,6 +4450,85 @@
           <w:szCs w:val="22"/>
         </w:rPr>
       </w:pPr>
+      <w:r>
+        <w:rPr>
+          <w:noProof/>
+          <w:color w:val="000000"/>
+          <w:sz w:val="22"/>
+        </w:rPr>
+        <mc:AlternateContent>
+          <mc:Choice Requires="wps">
+            <w:drawing>
+              <wp:anchor distT="0" distB="0" distL="114300" distR="114300" simplePos="0" relativeHeight="251685888" behindDoc="0" locked="0" layoutInCell="1" allowOverlap="1" wp14:anchorId="581A572C" wp14:editId="2E751B8C">
+                <wp:simplePos x="0" y="0"/>
+                <wp:positionH relativeFrom="column">
+                  <wp:posOffset>323850</wp:posOffset>
+                </wp:positionH>
+                <wp:positionV relativeFrom="paragraph">
+                  <wp:posOffset>661670</wp:posOffset>
+                </wp:positionV>
+                <wp:extent cx="2476500" cy="333375"/>
+                <wp:effectExtent l="0" t="0" r="19050" b="28575"/>
+                <wp:wrapNone/>
+                <wp:docPr id="14" name="Rectangle 14"/>
+                <wp:cNvGraphicFramePr/>
+                <a:graphic xmlns:a="http://schemas.openxmlformats.org/drawingml/2006/main">
+                  <a:graphicData uri="http://schemas.microsoft.com/office/word/2010/wordprocessingShape">
+                    <wps:wsp>
+                      <wps:cNvSpPr/>
+                      <wps:spPr>
+                        <a:xfrm>
+                          <a:off x="0" y="0"/>
+                          <a:ext cx="2476500" cy="333375"/>
+                        </a:xfrm>
+                        <a:prstGeom prst="rect">
+                          <a:avLst/>
+                        </a:prstGeom>
+                        <a:noFill/>
+                        <a:ln>
+                          <a:solidFill>
+                            <a:srgbClr val="FF0000"/>
+                          </a:solidFill>
+                        </a:ln>
+                      </wps:spPr>
+                      <wps:style>
+                        <a:lnRef idx="2">
+                          <a:schemeClr val="accent1">
+                            <a:shade val="50000"/>
+                          </a:schemeClr>
+                        </a:lnRef>
+                        <a:fillRef idx="1">
+                          <a:schemeClr val="accent1"/>
+                        </a:fillRef>
+                        <a:effectRef idx="0">
+                          <a:schemeClr val="accent1"/>
+                        </a:effectRef>
+                        <a:fontRef idx="minor">
+                          <a:schemeClr val="lt1"/>
+                        </a:fontRef>
+                      </wps:style>
+                      <wps:bodyPr rot="0" spcFirstLastPara="0" vertOverflow="overflow" horzOverflow="overflow" vert="horz" wrap="square" lIns="91440" tIns="45720" rIns="91440" bIns="45720" numCol="1" spcCol="0" rtlCol="0" fromWordArt="0" anchor="ctr" anchorCtr="0" forceAA="0" compatLnSpc="1">
+                        <a:prstTxWarp prst="textNoShape">
+                          <a:avLst/>
+                        </a:prstTxWarp>
+                        <a:noAutofit/>
+                      </wps:bodyPr>
+                    </wps:wsp>
+                  </a:graphicData>
+                </a:graphic>
+                <wp14:sizeRelH relativeFrom="margin">
+                  <wp14:pctWidth>0</wp14:pctWidth>
+                </wp14:sizeRelH>
+              </wp:anchor>
+            </w:drawing>
+          </mc:Choice>
+          <mc:Fallback>
+            <w:pict>
+              <v:rect w14:anchorId="5AE0BB31" id="Rectangle 14" o:spid="_x0000_s1026" style="position:absolute;margin-left:25.5pt;margin-top:52.1pt;width:195pt;height:26.25pt;z-index:251685888;visibility:visible;mso-wrap-style:square;mso-width-percent:0;mso-wrap-distance-left:9pt;mso-wrap-distance-top:0;mso-wrap-distance-right:9pt;mso-wrap-distance-bottom:0;mso-position-horizontal:absolute;mso-position-horizontal-relative:text;mso-position-vertical:absolute;mso-position-vertical-relative:text;mso-width-percent:0;mso-width-relative:margin;v-text-anchor:middle" o:gfxdata="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" filled="f" strokecolor="red" strokeweight="2pt"/>
+            </w:pict>
+          </mc:Fallback>
+        </mc:AlternateContent>
+      </w:r>
     </w:p>
     <w:p>
       <w:pPr>
@@ -5381,8 +5541,6 @@
             <w:br/>
           </m:r>
         </m:oMath>
-        <w:bookmarkStart w:id="0" w:name="_GoBack"/>
-        <w:bookmarkEnd w:id="0"/>
         <m:oMath>
           <m:r>
             <m:rPr>
@@ -5664,6 +5822,85 @@
           <w:szCs w:val="22"/>
         </w:rPr>
       </w:pPr>
+      <w:r>
+        <w:rPr>
+          <w:noProof/>
+          <w:color w:val="000000"/>
+          <w:sz w:val="22"/>
+        </w:rPr>
+        <mc:AlternateContent>
+          <mc:Choice Requires="wps">
+            <w:drawing>
+              <wp:anchor distT="0" distB="0" distL="114300" distR="114300" simplePos="0" relativeHeight="251683840" behindDoc="0" locked="0" layoutInCell="1" allowOverlap="1" wp14:anchorId="44206E34" wp14:editId="114F2198">
+                <wp:simplePos x="0" y="0"/>
+                <wp:positionH relativeFrom="column">
+                  <wp:posOffset>304800</wp:posOffset>
+                </wp:positionH>
+                <wp:positionV relativeFrom="paragraph">
+                  <wp:posOffset>-257175</wp:posOffset>
+                </wp:positionV>
+                <wp:extent cx="3505200" cy="333375"/>
+                <wp:effectExtent l="0" t="0" r="19050" b="28575"/>
+                <wp:wrapNone/>
+                <wp:docPr id="13" name="Rectangle 13"/>
+                <wp:cNvGraphicFramePr/>
+                <a:graphic xmlns:a="http://schemas.openxmlformats.org/drawingml/2006/main">
+                  <a:graphicData uri="http://schemas.microsoft.com/office/word/2010/wordprocessingShape">
+                    <wps:wsp>
+                      <wps:cNvSpPr/>
+                      <wps:spPr>
+                        <a:xfrm>
+                          <a:off x="0" y="0"/>
+                          <a:ext cx="3505200" cy="333375"/>
+                        </a:xfrm>
+                        <a:prstGeom prst="rect">
+                          <a:avLst/>
+                        </a:prstGeom>
+                        <a:noFill/>
+                        <a:ln>
+                          <a:solidFill>
+                            <a:srgbClr val="FF0000"/>
+                          </a:solidFill>
+                        </a:ln>
+                      </wps:spPr>
+                      <wps:style>
+                        <a:lnRef idx="2">
+                          <a:schemeClr val="accent1">
+                            <a:shade val="50000"/>
+                          </a:schemeClr>
+                        </a:lnRef>
+                        <a:fillRef idx="1">
+                          <a:schemeClr val="accent1"/>
+                        </a:fillRef>
+                        <a:effectRef idx="0">
+                          <a:schemeClr val="accent1"/>
+                        </a:effectRef>
+                        <a:fontRef idx="minor">
+                          <a:schemeClr val="lt1"/>
+                        </a:fontRef>
+                      </wps:style>
+                      <wps:bodyPr rot="0" spcFirstLastPara="0" vertOverflow="overflow" horzOverflow="overflow" vert="horz" wrap="square" lIns="91440" tIns="45720" rIns="91440" bIns="45720" numCol="1" spcCol="0" rtlCol="0" fromWordArt="0" anchor="ctr" anchorCtr="0" forceAA="0" compatLnSpc="1">
+                        <a:prstTxWarp prst="textNoShape">
+                          <a:avLst/>
+                        </a:prstTxWarp>
+                        <a:noAutofit/>
+                      </wps:bodyPr>
+                    </wps:wsp>
+                  </a:graphicData>
+                </a:graphic>
+                <wp14:sizeRelH relativeFrom="margin">
+                  <wp14:pctWidth>0</wp14:pctWidth>
+                </wp14:sizeRelH>
+              </wp:anchor>
+            </w:drawing>
+          </mc:Choice>
+          <mc:Fallback>
+            <w:pict>
+              <v:rect w14:anchorId="209DFB9D" id="Rectangle 13" o:spid="_x0000_s1026" style="position:absolute;margin-left:24pt;margin-top:-20.25pt;width:276pt;height:26.25pt;z-index:251683840;visibility:visible;mso-wrap-style:square;mso-width-percent:0;mso-wrap-distance-left:9pt;mso-wrap-distance-top:0;mso-wrap-distance-right:9pt;mso-wrap-distance-bottom:0;mso-position-horizontal:absolute;mso-position-horizontal-relative:text;mso-position-vertical:absolute;mso-position-vertical-relative:text;mso-width-percent:0;mso-width-relative:margin;v-text-anchor:middle" o:gfxdata="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" filled="f" strokecolor="red" strokeweight="2pt"/>
+            </w:pict>
+          </mc:Fallback>
+        </mc:AlternateContent>
+      </w:r>
     </w:p>
     <w:p>
       <w:pPr>
@@ -5716,6 +5953,85 @@
           <w:szCs w:val="22"/>
         </w:rPr>
       </w:pPr>
+      <w:r>
+        <w:rPr>
+          <w:noProof/>
+          <w:color w:val="000000"/>
+          <w:sz w:val="22"/>
+        </w:rPr>
+        <mc:AlternateContent>
+          <mc:Choice Requires="wps">
+            <w:drawing>
+              <wp:anchor distT="0" distB="0" distL="114300" distR="114300" simplePos="0" relativeHeight="251681792" behindDoc="0" locked="0" layoutInCell="1" allowOverlap="1" wp14:anchorId="0310133F" wp14:editId="3743B915">
+                <wp:simplePos x="0" y="0"/>
+                <wp:positionH relativeFrom="column">
+                  <wp:posOffset>390525</wp:posOffset>
+                </wp:positionH>
+                <wp:positionV relativeFrom="paragraph">
+                  <wp:posOffset>615950</wp:posOffset>
+                </wp:positionV>
+                <wp:extent cx="2333625" cy="333375"/>
+                <wp:effectExtent l="0" t="0" r="28575" b="28575"/>
+                <wp:wrapNone/>
+                <wp:docPr id="12" name="Rectangle 12"/>
+                <wp:cNvGraphicFramePr/>
+                <a:graphic xmlns:a="http://schemas.openxmlformats.org/drawingml/2006/main">
+                  <a:graphicData uri="http://schemas.microsoft.com/office/word/2010/wordprocessingShape">
+                    <wps:wsp>
+                      <wps:cNvSpPr/>
+                      <wps:spPr>
+                        <a:xfrm>
+                          <a:off x="0" y="0"/>
+                          <a:ext cx="2333625" cy="333375"/>
+                        </a:xfrm>
+                        <a:prstGeom prst="rect">
+                          <a:avLst/>
+                        </a:prstGeom>
+                        <a:noFill/>
+                        <a:ln>
+                          <a:solidFill>
+                            <a:srgbClr val="FF0000"/>
+                          </a:solidFill>
+                        </a:ln>
+                      </wps:spPr>
+                      <wps:style>
+                        <a:lnRef idx="2">
+                          <a:schemeClr val="accent1">
+                            <a:shade val="50000"/>
+                          </a:schemeClr>
+                        </a:lnRef>
+                        <a:fillRef idx="1">
+                          <a:schemeClr val="accent1"/>
+                        </a:fillRef>
+                        <a:effectRef idx="0">
+                          <a:schemeClr val="accent1"/>
+                        </a:effectRef>
+                        <a:fontRef idx="minor">
+                          <a:schemeClr val="lt1"/>
+                        </a:fontRef>
+                      </wps:style>
+                      <wps:bodyPr rot="0" spcFirstLastPara="0" vertOverflow="overflow" horzOverflow="overflow" vert="horz" wrap="square" lIns="91440" tIns="45720" rIns="91440" bIns="45720" numCol="1" spcCol="0" rtlCol="0" fromWordArt="0" anchor="ctr" anchorCtr="0" forceAA="0" compatLnSpc="1">
+                        <a:prstTxWarp prst="textNoShape">
+                          <a:avLst/>
+                        </a:prstTxWarp>
+                        <a:noAutofit/>
+                      </wps:bodyPr>
+                    </wps:wsp>
+                  </a:graphicData>
+                </a:graphic>
+                <wp14:sizeRelH relativeFrom="margin">
+                  <wp14:pctWidth>0</wp14:pctWidth>
+                </wp14:sizeRelH>
+              </wp:anchor>
+            </w:drawing>
+          </mc:Choice>
+          <mc:Fallback>
+            <w:pict>
+              <v:rect w14:anchorId="34EBDE94" id="Rectangle 12" o:spid="_x0000_s1026" style="position:absolute;margin-left:30.75pt;margin-top:48.5pt;width:183.75pt;height:26.25pt;z-index:251681792;visibility:visible;mso-wrap-style:square;mso-width-percent:0;mso-wrap-distance-left:9pt;mso-wrap-distance-top:0;mso-wrap-distance-right:9pt;mso-wrap-distance-bottom:0;mso-position-horizontal:absolute;mso-position-horizontal-relative:text;mso-position-vertical:absolute;mso-position-vertical-relative:text;mso-width-percent:0;mso-width-relative:margin;v-text-anchor:middle" o:gfxdata="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" filled="f" strokecolor="red" strokeweight="2pt"/>
+            </w:pict>
+          </mc:Fallback>
+        </mc:AlternateContent>
+      </w:r>
     </w:p>
     <w:p>
       <w:pPr>
@@ -6138,6 +6454,85 @@
           <w:szCs w:val="22"/>
         </w:rPr>
       </w:pPr>
+      <w:r>
+        <w:rPr>
+          <w:noProof/>
+          <w:color w:val="000000"/>
+          <w:sz w:val="22"/>
+        </w:rPr>
+        <mc:AlternateContent>
+          <mc:Choice Requires="wps">
+            <w:drawing>
+              <wp:anchor distT="0" distB="0" distL="114300" distR="114300" simplePos="0" relativeHeight="251679744" behindDoc="0" locked="0" layoutInCell="1" allowOverlap="1" wp14:anchorId="0A22D35D" wp14:editId="402233EC">
+                <wp:simplePos x="0" y="0"/>
+                <wp:positionH relativeFrom="column">
+                  <wp:posOffset>400050</wp:posOffset>
+                </wp:positionH>
+                <wp:positionV relativeFrom="paragraph">
+                  <wp:posOffset>979805</wp:posOffset>
+                </wp:positionV>
+                <wp:extent cx="2257425" cy="333375"/>
+                <wp:effectExtent l="0" t="0" r="28575" b="28575"/>
+                <wp:wrapNone/>
+                <wp:docPr id="11" name="Rectangle 11"/>
+                <wp:cNvGraphicFramePr/>
+                <a:graphic xmlns:a="http://schemas.openxmlformats.org/drawingml/2006/main">
+                  <a:graphicData uri="http://schemas.microsoft.com/office/word/2010/wordprocessingShape">
+                    <wps:wsp>
+                      <wps:cNvSpPr/>
+                      <wps:spPr>
+                        <a:xfrm>
+                          <a:off x="0" y="0"/>
+                          <a:ext cx="2257425" cy="333375"/>
+                        </a:xfrm>
+                        <a:prstGeom prst="rect">
+                          <a:avLst/>
+                        </a:prstGeom>
+                        <a:noFill/>
+                        <a:ln>
+                          <a:solidFill>
+                            <a:srgbClr val="FF0000"/>
+                          </a:solidFill>
+                        </a:ln>
+                      </wps:spPr>
+                      <wps:style>
+                        <a:lnRef idx="2">
+                          <a:schemeClr val="accent1">
+                            <a:shade val="50000"/>
+                          </a:schemeClr>
+                        </a:lnRef>
+                        <a:fillRef idx="1">
+                          <a:schemeClr val="accent1"/>
+                        </a:fillRef>
+                        <a:effectRef idx="0">
+                          <a:schemeClr val="accent1"/>
+                        </a:effectRef>
+                        <a:fontRef idx="minor">
+                          <a:schemeClr val="lt1"/>
+                        </a:fontRef>
+                      </wps:style>
+                      <wps:bodyPr rot="0" spcFirstLastPara="0" vertOverflow="overflow" horzOverflow="overflow" vert="horz" wrap="square" lIns="91440" tIns="45720" rIns="91440" bIns="45720" numCol="1" spcCol="0" rtlCol="0" fromWordArt="0" anchor="ctr" anchorCtr="0" forceAA="0" compatLnSpc="1">
+                        <a:prstTxWarp prst="textNoShape">
+                          <a:avLst/>
+                        </a:prstTxWarp>
+                        <a:noAutofit/>
+                      </wps:bodyPr>
+                    </wps:wsp>
+                  </a:graphicData>
+                </a:graphic>
+                <wp14:sizeRelH relativeFrom="margin">
+                  <wp14:pctWidth>0</wp14:pctWidth>
+                </wp14:sizeRelH>
+              </wp:anchor>
+            </w:drawing>
+          </mc:Choice>
+          <mc:Fallback>
+            <w:pict>
+              <v:rect w14:anchorId="52594CC6" id="Rectangle 11" o:spid="_x0000_s1026" style="position:absolute;margin-left:31.5pt;margin-top:77.15pt;width:177.75pt;height:26.25pt;z-index:251679744;visibility:visible;mso-wrap-style:square;mso-width-percent:0;mso-wrap-distance-left:9pt;mso-wrap-distance-top:0;mso-wrap-distance-right:9pt;mso-wrap-distance-bottom:0;mso-position-horizontal:absolute;mso-position-horizontal-relative:text;mso-position-vertical:absolute;mso-position-vertical-relative:text;mso-width-percent:0;mso-width-relative:margin;v-text-anchor:middle" o:gfxdata="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" filled="f" strokecolor="red" strokeweight="2pt"/>
+            </w:pict>
+          </mc:Fallback>
+        </mc:AlternateContent>
+      </w:r>
     </w:p>
     <w:p>
       <w:pPr>
@@ -6937,6 +7332,85 @@
           <w:color w:val="000000"/>
         </w:rPr>
       </w:pPr>
+      <w:r>
+        <w:rPr>
+          <w:noProof/>
+          <w:color w:val="000000"/>
+          <w:sz w:val="22"/>
+        </w:rPr>
+        <mc:AlternateContent>
+          <mc:Choice Requires="wps">
+            <w:drawing>
+              <wp:anchor distT="0" distB="0" distL="114300" distR="114300" simplePos="0" relativeHeight="251677696" behindDoc="0" locked="0" layoutInCell="1" allowOverlap="1" wp14:anchorId="303C1088" wp14:editId="69AD9ECF">
+                <wp:simplePos x="0" y="0"/>
+                <wp:positionH relativeFrom="column">
+                  <wp:posOffset>-142875</wp:posOffset>
+                </wp:positionH>
+                <wp:positionV relativeFrom="paragraph">
+                  <wp:posOffset>663575</wp:posOffset>
+                </wp:positionV>
+                <wp:extent cx="2343150" cy="333375"/>
+                <wp:effectExtent l="0" t="0" r="19050" b="28575"/>
+                <wp:wrapNone/>
+                <wp:docPr id="10" name="Rectangle 10"/>
+                <wp:cNvGraphicFramePr/>
+                <a:graphic xmlns:a="http://schemas.openxmlformats.org/drawingml/2006/main">
+                  <a:graphicData uri="http://schemas.microsoft.com/office/word/2010/wordprocessingShape">
+                    <wps:wsp>
+                      <wps:cNvSpPr/>
+                      <wps:spPr>
+                        <a:xfrm>
+                          <a:off x="0" y="0"/>
+                          <a:ext cx="2343150" cy="333375"/>
+                        </a:xfrm>
+                        <a:prstGeom prst="rect">
+                          <a:avLst/>
+                        </a:prstGeom>
+                        <a:noFill/>
+                        <a:ln>
+                          <a:solidFill>
+                            <a:srgbClr val="FF0000"/>
+                          </a:solidFill>
+                        </a:ln>
+                      </wps:spPr>
+                      <wps:style>
+                        <a:lnRef idx="2">
+                          <a:schemeClr val="accent1">
+                            <a:shade val="50000"/>
+                          </a:schemeClr>
+                        </a:lnRef>
+                        <a:fillRef idx="1">
+                          <a:schemeClr val="accent1"/>
+                        </a:fillRef>
+                        <a:effectRef idx="0">
+                          <a:schemeClr val="accent1"/>
+                        </a:effectRef>
+                        <a:fontRef idx="minor">
+                          <a:schemeClr val="lt1"/>
+                        </a:fontRef>
+                      </wps:style>
+                      <wps:bodyPr rot="0" spcFirstLastPara="0" vertOverflow="overflow" horzOverflow="overflow" vert="horz" wrap="square" lIns="91440" tIns="45720" rIns="91440" bIns="45720" numCol="1" spcCol="0" rtlCol="0" fromWordArt="0" anchor="ctr" anchorCtr="0" forceAA="0" compatLnSpc="1">
+                        <a:prstTxWarp prst="textNoShape">
+                          <a:avLst/>
+                        </a:prstTxWarp>
+                        <a:noAutofit/>
+                      </wps:bodyPr>
+                    </wps:wsp>
+                  </a:graphicData>
+                </a:graphic>
+                <wp14:sizeRelH relativeFrom="margin">
+                  <wp14:pctWidth>0</wp14:pctWidth>
+                </wp14:sizeRelH>
+              </wp:anchor>
+            </w:drawing>
+          </mc:Choice>
+          <mc:Fallback>
+            <w:pict>
+              <v:rect w14:anchorId="28968B36" id="Rectangle 10" o:spid="_x0000_s1026" style="position:absolute;margin-left:-11.25pt;margin-top:52.25pt;width:184.5pt;height:26.25pt;z-index:251677696;visibility:visible;mso-wrap-style:square;mso-width-percent:0;mso-wrap-distance-left:9pt;mso-wrap-distance-top:0;mso-wrap-distance-right:9pt;mso-wrap-distance-bottom:0;mso-position-horizontal:absolute;mso-position-horizontal-relative:text;mso-position-vertical:absolute;mso-position-vertical-relative:text;mso-width-percent:0;mso-width-relative:margin;v-text-anchor:middle" o:gfxdata="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" filled="f" strokecolor="red" strokeweight="2pt"/>
+            </w:pict>
+          </mc:Fallback>
+        </mc:AlternateContent>
+      </w:r>
     </w:p>
     <w:p>
       <w:pPr>
@@ -7510,6 +7984,85 @@
           <w:sz w:val="22"/>
         </w:rPr>
       </w:pPr>
+      <w:r>
+        <w:rPr>
+          <w:noProof/>
+          <w:color w:val="000000"/>
+          <w:sz w:val="22"/>
+        </w:rPr>
+        <mc:AlternateContent>
+          <mc:Choice Requires="wps">
+            <w:drawing>
+              <wp:anchor distT="0" distB="0" distL="114300" distR="114300" simplePos="0" relativeHeight="251675648" behindDoc="0" locked="0" layoutInCell="1" allowOverlap="1" wp14:anchorId="24D65EB5" wp14:editId="7CE85873">
+                <wp:simplePos x="0" y="0"/>
+                <wp:positionH relativeFrom="column">
+                  <wp:posOffset>3581400</wp:posOffset>
+                </wp:positionH>
+                <wp:positionV relativeFrom="paragraph">
+                  <wp:posOffset>167640</wp:posOffset>
+                </wp:positionV>
+                <wp:extent cx="657225" cy="333375"/>
+                <wp:effectExtent l="0" t="0" r="28575" b="28575"/>
+                <wp:wrapNone/>
+                <wp:docPr id="9" name="Rectangle 9"/>
+                <wp:cNvGraphicFramePr/>
+                <a:graphic xmlns:a="http://schemas.openxmlformats.org/drawingml/2006/main">
+                  <a:graphicData uri="http://schemas.microsoft.com/office/word/2010/wordprocessingShape">
+                    <wps:wsp>
+                      <wps:cNvSpPr/>
+                      <wps:spPr>
+                        <a:xfrm>
+                          <a:off x="0" y="0"/>
+                          <a:ext cx="657225" cy="333375"/>
+                        </a:xfrm>
+                        <a:prstGeom prst="rect">
+                          <a:avLst/>
+                        </a:prstGeom>
+                        <a:noFill/>
+                        <a:ln>
+                          <a:solidFill>
+                            <a:srgbClr val="FF0000"/>
+                          </a:solidFill>
+                        </a:ln>
+                      </wps:spPr>
+                      <wps:style>
+                        <a:lnRef idx="2">
+                          <a:schemeClr val="accent1">
+                            <a:shade val="50000"/>
+                          </a:schemeClr>
+                        </a:lnRef>
+                        <a:fillRef idx="1">
+                          <a:schemeClr val="accent1"/>
+                        </a:fillRef>
+                        <a:effectRef idx="0">
+                          <a:schemeClr val="accent1"/>
+                        </a:effectRef>
+                        <a:fontRef idx="minor">
+                          <a:schemeClr val="lt1"/>
+                        </a:fontRef>
+                      </wps:style>
+                      <wps:bodyPr rot="0" spcFirstLastPara="0" vertOverflow="overflow" horzOverflow="overflow" vert="horz" wrap="square" lIns="91440" tIns="45720" rIns="91440" bIns="45720" numCol="1" spcCol="0" rtlCol="0" fromWordArt="0" anchor="ctr" anchorCtr="0" forceAA="0" compatLnSpc="1">
+                        <a:prstTxWarp prst="textNoShape">
+                          <a:avLst/>
+                        </a:prstTxWarp>
+                        <a:noAutofit/>
+                      </wps:bodyPr>
+                    </wps:wsp>
+                  </a:graphicData>
+                </a:graphic>
+                <wp14:sizeRelH relativeFrom="margin">
+                  <wp14:pctWidth>0</wp14:pctWidth>
+                </wp14:sizeRelH>
+              </wp:anchor>
+            </w:drawing>
+          </mc:Choice>
+          <mc:Fallback>
+            <w:pict>
+              <v:rect w14:anchorId="0704D0D0" id="Rectangle 9" o:spid="_x0000_s1026" style="position:absolute;margin-left:282pt;margin-top:13.2pt;width:51.75pt;height:26.25pt;z-index:251675648;visibility:visible;mso-wrap-style:square;mso-width-percent:0;mso-wrap-distance-left:9pt;mso-wrap-distance-top:0;mso-wrap-distance-right:9pt;mso-wrap-distance-bottom:0;mso-position-horizontal:absolute;mso-position-horizontal-relative:text;mso-position-vertical:absolute;mso-position-vertical-relative:text;mso-width-percent:0;mso-width-relative:margin;v-text-anchor:middle" o:gfxdata="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" filled="f" strokecolor="red" strokeweight="2pt"/>
+            </w:pict>
+          </mc:Fallback>
+        </mc:AlternateContent>
+      </w:r>
     </w:p>
     <w:p>
       <w:pPr>
@@ -8758,11 +9311,19 @@
         </w:rPr>
         <w:t> </w:t>
       </w:r>
+      <w:r>
+        <w:rPr>
+          <w:color w:val="000000"/>
+          <w:sz w:val="22"/>
+        </w:rPr>
+        <w:t>You save 0 energy, you are completing the same task.</w:t>
+      </w:r>
     </w:p>
     <w:p>
       <w:pPr>
         <w:autoSpaceDE/>
         <w:autoSpaceDN/>
+        <w:ind w:left="720"/>
         <w:rPr>
           <w:color w:val="000000"/>
           <w:sz w:val="22"/>
@@ -8797,6 +9358,14 @@
         </w:rPr>
         <w:t>] &lt;1.5&gt; How much energy do you save if you set the voltage and frequency to be half as much?</w:t>
       </w:r>
+      <w:r>
+        <w:rPr>
+          <w:noProof/>
+          <w:color w:val="000000"/>
+          <w:sz w:val="22"/>
+        </w:rPr>
+        <w:t xml:space="preserve"> </w:t>
+      </w:r>
     </w:p>
     <w:p>
       <w:pPr>
@@ -8806,6 +9375,88 @@
           <w:sz w:val="22"/>
         </w:rPr>
       </w:pPr>
+      <w:r>
+        <w:rPr>
+          <w:noProof/>
+          <w:color w:val="000000"/>
+          <w:sz w:val="22"/>
+        </w:rPr>
+        <mc:AlternateContent>
+          <mc:Choice Requires="wps">
+            <w:drawing>
+              <wp:anchor distT="0" distB="0" distL="114300" distR="114300" simplePos="0" relativeHeight="251669504" behindDoc="0" locked="0" layoutInCell="1" allowOverlap="1" wp14:anchorId="1433B86C" wp14:editId="719208AF">
+                <wp:simplePos x="0" y="0"/>
+                <wp:positionH relativeFrom="column">
+                  <wp:posOffset>4343400</wp:posOffset>
+                </wp:positionH>
+                <wp:positionV relativeFrom="paragraph">
+                  <wp:posOffset>428625</wp:posOffset>
+                </wp:positionV>
+                <wp:extent cx="714375" cy="447675"/>
+                <wp:effectExtent l="0" t="0" r="28575" b="28575"/>
+                <wp:wrapNone/>
+                <wp:docPr id="6" name="Rectangle 6"/>
+                <wp:cNvGraphicFramePr/>
+                <a:graphic xmlns:a="http://schemas.openxmlformats.org/drawingml/2006/main">
+                  <a:graphicData uri="http://schemas.microsoft.com/office/word/2010/wordprocessingShape">
+                    <wps:wsp>
+                      <wps:cNvSpPr/>
+                      <wps:spPr>
+                        <a:xfrm>
+                          <a:off x="0" y="0"/>
+                          <a:ext cx="714375" cy="447675"/>
+                        </a:xfrm>
+                        <a:prstGeom prst="rect">
+                          <a:avLst/>
+                        </a:prstGeom>
+                        <a:noFill/>
+                        <a:ln>
+                          <a:solidFill>
+                            <a:srgbClr val="FF0000"/>
+                          </a:solidFill>
+                        </a:ln>
+                      </wps:spPr>
+                      <wps:style>
+                        <a:lnRef idx="2">
+                          <a:schemeClr val="accent1">
+                            <a:shade val="50000"/>
+                          </a:schemeClr>
+                        </a:lnRef>
+                        <a:fillRef idx="1">
+                          <a:schemeClr val="accent1"/>
+                        </a:fillRef>
+                        <a:effectRef idx="0">
+                          <a:schemeClr val="accent1"/>
+                        </a:effectRef>
+                        <a:fontRef idx="minor">
+                          <a:schemeClr val="lt1"/>
+                        </a:fontRef>
+                      </wps:style>
+                      <wps:bodyPr rot="0" spcFirstLastPara="0" vertOverflow="overflow" horzOverflow="overflow" vert="horz" wrap="square" lIns="91440" tIns="45720" rIns="91440" bIns="45720" numCol="1" spcCol="0" rtlCol="0" fromWordArt="0" anchor="ctr" anchorCtr="0" forceAA="0" compatLnSpc="1">
+                        <a:prstTxWarp prst="textNoShape">
+                          <a:avLst/>
+                        </a:prstTxWarp>
+                        <a:noAutofit/>
+                      </wps:bodyPr>
+                    </wps:wsp>
+                  </a:graphicData>
+                </a:graphic>
+                <wp14:sizeRelH relativeFrom="margin">
+                  <wp14:pctWidth>0</wp14:pctWidth>
+                </wp14:sizeRelH>
+                <wp14:sizeRelV relativeFrom="margin">
+                  <wp14:pctHeight>0</wp14:pctHeight>
+                </wp14:sizeRelV>
+              </wp:anchor>
+            </w:drawing>
+          </mc:Choice>
+          <mc:Fallback>
+            <w:pict>
+              <v:rect w14:anchorId="51ECD71F" id="Rectangle 6" o:spid="_x0000_s1026" style="position:absolute;margin-left:342pt;margin-top:33.75pt;width:56.25pt;height:35.25pt;z-index:251669504;visibility:visible;mso-wrap-style:square;mso-width-percent:0;mso-height-percent:0;mso-wrap-distance-left:9pt;mso-wrap-distance-top:0;mso-wrap-distance-right:9pt;mso-wrap-distance-bottom:0;mso-position-horizontal:absolute;mso-position-horizontal-relative:text;mso-position-vertical:absolute;mso-position-vertical-relative:text;mso-width-percent:0;mso-height-percent:0;mso-width-relative:margin;mso-height-relative:margin;v-text-anchor:middle" o:gfxdata="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" filled="f" strokecolor="red" strokeweight="2pt"/>
+            </w:pict>
+          </mc:Fallback>
+        </mc:AlternateContent>
+      </w:r>
     </w:p>
     <w:p>
       <w:pPr>
@@ -8813,11 +9464,601 @@
         <w:autoSpaceDN/>
         <w:ind w:left="720"/>
         <w:rPr>
-          <w:i/>
-          <w:color w:val="000000"/>
-          <w:sz w:val="22"/>
-        </w:rPr>
-      </w:pPr>
+          <w:color w:val="000000"/>
+          <w:sz w:val="22"/>
+        </w:rPr>
+      </w:pPr>
+      <m:oMathPara>
+        <m:oMath>
+          <m:r>
+            <w:rPr>
+              <w:rFonts w:ascii="Cambria Math" w:hAnsi="Cambria Math"/>
+              <w:color w:val="000000"/>
+              <w:sz w:val="22"/>
+            </w:rPr>
+            <m:t>E=</m:t>
+          </m:r>
+          <m:f>
+            <m:fPr>
+              <m:ctrlPr>
+                <w:rPr>
+                  <w:rFonts w:ascii="Cambria Math" w:hAnsi="Cambria Math"/>
+                  <w:i/>
+                  <w:color w:val="000000"/>
+                  <w:sz w:val="22"/>
+                </w:rPr>
+              </m:ctrlPr>
+            </m:fPr>
+            <m:num>
+              <m:r>
+                <w:rPr>
+                  <w:rFonts w:ascii="Cambria Math" w:hAnsi="Cambria Math"/>
+                  <w:color w:val="000000"/>
+                  <w:sz w:val="22"/>
+                </w:rPr>
+                <m:t>1</m:t>
+              </m:r>
+            </m:num>
+            <m:den>
+              <m:r>
+                <w:rPr>
+                  <w:rFonts w:ascii="Cambria Math" w:hAnsi="Cambria Math"/>
+                  <w:color w:val="000000"/>
+                  <w:sz w:val="22"/>
+                </w:rPr>
+                <m:t>2</m:t>
+              </m:r>
+            </m:den>
+          </m:f>
+          <m:r>
+            <w:rPr>
+              <w:rFonts w:ascii="Cambria Math" w:hAnsi="Cambria Math"/>
+              <w:color w:val="000000"/>
+              <w:sz w:val="22"/>
+            </w:rPr>
+            <m:t>⋅</m:t>
+          </m:r>
+          <m:sSub>
+            <m:sSubPr>
+              <m:ctrlPr>
+                <w:rPr>
+                  <w:rFonts w:ascii="Cambria Math" w:hAnsi="Cambria Math"/>
+                  <w:i/>
+                  <w:color w:val="000000"/>
+                  <w:sz w:val="22"/>
+                </w:rPr>
+              </m:ctrlPr>
+            </m:sSubPr>
+            <m:e>
+              <m:r>
+                <w:rPr>
+                  <w:rFonts w:ascii="Cambria Math" w:hAnsi="Cambria Math"/>
+                  <w:color w:val="000000"/>
+                  <w:sz w:val="22"/>
+                </w:rPr>
+                <m:t>C</m:t>
+              </m:r>
+            </m:e>
+            <m:sub>
+              <m:r>
+                <w:rPr>
+                  <w:rFonts w:ascii="Cambria Math" w:hAnsi="Cambria Math"/>
+                  <w:color w:val="000000"/>
+                  <w:sz w:val="22"/>
+                </w:rPr>
+                <m:t>L</m:t>
+              </m:r>
+            </m:sub>
+          </m:sSub>
+          <m:r>
+            <w:rPr>
+              <w:rFonts w:ascii="Cambria Math" w:hAnsi="Cambria Math"/>
+              <w:color w:val="000000"/>
+              <w:sz w:val="22"/>
+            </w:rPr>
+            <m:t>⋅</m:t>
+          </m:r>
+          <m:sSup>
+            <m:sSupPr>
+              <m:ctrlPr>
+                <w:rPr>
+                  <w:rFonts w:ascii="Cambria Math" w:hAnsi="Cambria Math"/>
+                  <w:i/>
+                  <w:color w:val="000000"/>
+                  <w:sz w:val="22"/>
+                </w:rPr>
+              </m:ctrlPr>
+            </m:sSupPr>
+            <m:e>
+              <m:r>
+                <w:rPr>
+                  <w:rFonts w:ascii="Cambria Math" w:hAnsi="Cambria Math"/>
+                  <w:color w:val="000000"/>
+                  <w:sz w:val="22"/>
+                </w:rPr>
+                <m:t>V</m:t>
+              </m:r>
+            </m:e>
+            <m:sup>
+              <m:r>
+                <w:rPr>
+                  <w:rFonts w:ascii="Cambria Math" w:hAnsi="Cambria Math"/>
+                  <w:color w:val="000000"/>
+                  <w:sz w:val="22"/>
+                </w:rPr>
+                <m:t>2</m:t>
+              </m:r>
+            </m:sup>
+          </m:sSup>
+        </m:oMath>
+      </m:oMathPara>
+    </w:p>
+    <w:p>
+      <w:pPr>
+        <w:autoSpaceDE/>
+        <w:autoSpaceDN/>
+        <w:ind w:left="720"/>
+        <w:rPr>
+          <w:color w:val="000000"/>
+          <w:sz w:val="22"/>
+        </w:rPr>
+      </w:pPr>
+      <m:oMathPara>
+        <m:oMath>
+          <m:sSub>
+            <m:sSubPr>
+              <m:ctrlPr>
+                <w:rPr>
+                  <w:rFonts w:ascii="Cambria Math" w:hAnsi="Cambria Math"/>
+                  <w:i/>
+                  <w:color w:val="000000"/>
+                  <w:sz w:val="22"/>
+                </w:rPr>
+              </m:ctrlPr>
+            </m:sSubPr>
+            <m:e>
+              <m:r>
+                <w:rPr>
+                  <w:rFonts w:ascii="Cambria Math" w:hAnsi="Cambria Math"/>
+                  <w:color w:val="000000"/>
+                  <w:sz w:val="22"/>
+                </w:rPr>
+                <m:t>E</m:t>
+              </m:r>
+            </m:e>
+            <m:sub>
+              <m:r>
+                <w:rPr>
+                  <w:rFonts w:ascii="Cambria Math" w:hAnsi="Cambria Math"/>
+                  <w:color w:val="000000"/>
+                  <w:sz w:val="22"/>
+                </w:rPr>
+                <m:t>New</m:t>
+              </m:r>
+            </m:sub>
+          </m:sSub>
+          <m:r>
+            <w:rPr>
+              <w:rFonts w:ascii="Cambria Math" w:hAnsi="Cambria Math"/>
+              <w:color w:val="000000"/>
+              <w:sz w:val="22"/>
+            </w:rPr>
+            <m:t>=</m:t>
+          </m:r>
+          <m:f>
+            <m:fPr>
+              <m:ctrlPr>
+                <w:rPr>
+                  <w:rFonts w:ascii="Cambria Math" w:hAnsi="Cambria Math"/>
+                  <w:i/>
+                  <w:color w:val="000000"/>
+                  <w:sz w:val="22"/>
+                </w:rPr>
+              </m:ctrlPr>
+            </m:fPr>
+            <m:num>
+              <m:r>
+                <w:rPr>
+                  <w:rFonts w:ascii="Cambria Math" w:hAnsi="Cambria Math"/>
+                  <w:color w:val="000000"/>
+                  <w:sz w:val="22"/>
+                </w:rPr>
+                <m:t>1</m:t>
+              </m:r>
+            </m:num>
+            <m:den>
+              <m:r>
+                <w:rPr>
+                  <w:rFonts w:ascii="Cambria Math" w:hAnsi="Cambria Math"/>
+                  <w:color w:val="000000"/>
+                  <w:sz w:val="22"/>
+                </w:rPr>
+                <m:t>2</m:t>
+              </m:r>
+            </m:den>
+          </m:f>
+          <m:r>
+            <w:rPr>
+              <w:rFonts w:ascii="Cambria Math" w:hAnsi="Cambria Math"/>
+              <w:color w:val="000000"/>
+              <w:sz w:val="22"/>
+            </w:rPr>
+            <m:t>⋅</m:t>
+          </m:r>
+          <m:sSub>
+            <m:sSubPr>
+              <m:ctrlPr>
+                <w:rPr>
+                  <w:rFonts w:ascii="Cambria Math" w:hAnsi="Cambria Math"/>
+                  <w:i/>
+                  <w:color w:val="000000"/>
+                  <w:sz w:val="22"/>
+                </w:rPr>
+              </m:ctrlPr>
+            </m:sSubPr>
+            <m:e>
+              <m:r>
+                <w:rPr>
+                  <w:rFonts w:ascii="Cambria Math" w:hAnsi="Cambria Math"/>
+                  <w:color w:val="000000"/>
+                  <w:sz w:val="22"/>
+                </w:rPr>
+                <m:t>C</m:t>
+              </m:r>
+            </m:e>
+            <m:sub>
+              <m:r>
+                <w:rPr>
+                  <w:rFonts w:ascii="Cambria Math" w:hAnsi="Cambria Math"/>
+                  <w:color w:val="000000"/>
+                  <w:sz w:val="22"/>
+                </w:rPr>
+                <m:t>L</m:t>
+              </m:r>
+            </m:sub>
+          </m:sSub>
+          <m:r>
+            <w:rPr>
+              <w:rFonts w:ascii="Cambria Math" w:hAnsi="Cambria Math"/>
+              <w:color w:val="000000"/>
+              <w:sz w:val="22"/>
+            </w:rPr>
+            <m:t>⋅</m:t>
+          </m:r>
+          <m:sSup>
+            <m:sSupPr>
+              <m:ctrlPr>
+                <w:rPr>
+                  <w:rFonts w:ascii="Cambria Math" w:hAnsi="Cambria Math"/>
+                  <w:i/>
+                  <w:color w:val="000000"/>
+                  <w:sz w:val="22"/>
+                </w:rPr>
+              </m:ctrlPr>
+            </m:sSupPr>
+            <m:e>
+              <m:d>
+                <m:dPr>
+                  <m:ctrlPr>
+                    <w:rPr>
+                      <w:rFonts w:ascii="Cambria Math" w:hAnsi="Cambria Math"/>
+                      <w:i/>
+                      <w:color w:val="000000"/>
+                      <w:sz w:val="22"/>
+                    </w:rPr>
+                  </m:ctrlPr>
+                </m:dPr>
+                <m:e>
+                  <m:r>
+                    <w:rPr>
+                      <w:rFonts w:ascii="Cambria Math" w:hAnsi="Cambria Math"/>
+                      <w:color w:val="000000"/>
+                      <w:sz w:val="22"/>
+                    </w:rPr>
+                    <m:t>0.5⋅</m:t>
+                  </m:r>
+                  <m:sSub>
+                    <m:sSubPr>
+                      <m:ctrlPr>
+                        <w:rPr>
+                          <w:rFonts w:ascii="Cambria Math" w:hAnsi="Cambria Math"/>
+                          <w:i/>
+                          <w:color w:val="000000"/>
+                          <w:sz w:val="22"/>
+                        </w:rPr>
+                      </m:ctrlPr>
+                    </m:sSubPr>
+                    <m:e>
+                      <m:r>
+                        <w:rPr>
+                          <w:rFonts w:ascii="Cambria Math" w:hAnsi="Cambria Math"/>
+                          <w:color w:val="000000"/>
+                          <w:sz w:val="22"/>
+                        </w:rPr>
+                        <m:t>V</m:t>
+                      </m:r>
+                    </m:e>
+                    <m:sub>
+                      <m:r>
+                        <w:rPr>
+                          <w:rFonts w:ascii="Cambria Math" w:hAnsi="Cambria Math"/>
+                          <w:color w:val="000000"/>
+                          <w:sz w:val="22"/>
+                        </w:rPr>
+                        <m:t>Prev</m:t>
+                      </m:r>
+                    </m:sub>
+                  </m:sSub>
+                </m:e>
+              </m:d>
+            </m:e>
+            <m:sup>
+              <m:r>
+                <w:rPr>
+                  <w:rFonts w:ascii="Cambria Math" w:hAnsi="Cambria Math"/>
+                  <w:color w:val="000000"/>
+                  <w:sz w:val="22"/>
+                </w:rPr>
+                <m:t>2</m:t>
+              </m:r>
+            </m:sup>
+          </m:sSup>
+          <m:r>
+            <w:rPr>
+              <w:rFonts w:ascii="Cambria Math" w:hAnsi="Cambria Math"/>
+              <w:color w:val="000000"/>
+              <w:sz w:val="22"/>
+            </w:rPr>
+            <m:t>=</m:t>
+          </m:r>
+          <m:f>
+            <m:fPr>
+              <m:ctrlPr>
+                <w:rPr>
+                  <w:rFonts w:ascii="Cambria Math" w:hAnsi="Cambria Math"/>
+                  <w:i/>
+                  <w:color w:val="000000"/>
+                  <w:sz w:val="22"/>
+                </w:rPr>
+              </m:ctrlPr>
+            </m:fPr>
+            <m:num>
+              <m:r>
+                <w:rPr>
+                  <w:rFonts w:ascii="Cambria Math" w:hAnsi="Cambria Math"/>
+                  <w:color w:val="000000"/>
+                  <w:sz w:val="22"/>
+                </w:rPr>
+                <m:t>1</m:t>
+              </m:r>
+            </m:num>
+            <m:den>
+              <m:r>
+                <w:rPr>
+                  <w:rFonts w:ascii="Cambria Math" w:hAnsi="Cambria Math"/>
+                  <w:color w:val="000000"/>
+                  <w:sz w:val="22"/>
+                </w:rPr>
+                <m:t>4</m:t>
+              </m:r>
+            </m:den>
+          </m:f>
+          <m:r>
+            <w:rPr>
+              <w:rFonts w:ascii="Cambria Math" w:hAnsi="Cambria Math"/>
+              <w:color w:val="000000"/>
+              <w:sz w:val="22"/>
+            </w:rPr>
+            <m:t>⋅</m:t>
+          </m:r>
+          <m:d>
+            <m:dPr>
+              <m:ctrlPr>
+                <w:rPr>
+                  <w:rFonts w:ascii="Cambria Math" w:hAnsi="Cambria Math"/>
+                  <w:i/>
+                  <w:color w:val="000000"/>
+                  <w:sz w:val="22"/>
+                </w:rPr>
+              </m:ctrlPr>
+            </m:dPr>
+            <m:e>
+              <m:f>
+                <m:fPr>
+                  <m:ctrlPr>
+                    <w:rPr>
+                      <w:rFonts w:ascii="Cambria Math" w:hAnsi="Cambria Math"/>
+                      <w:i/>
+                      <w:color w:val="000000"/>
+                      <w:sz w:val="22"/>
+                    </w:rPr>
+                  </m:ctrlPr>
+                </m:fPr>
+                <m:num>
+                  <m:r>
+                    <w:rPr>
+                      <w:rFonts w:ascii="Cambria Math" w:hAnsi="Cambria Math"/>
+                      <w:color w:val="000000"/>
+                      <w:sz w:val="22"/>
+                    </w:rPr>
+                    <m:t>1</m:t>
+                  </m:r>
+                </m:num>
+                <m:den>
+                  <m:r>
+                    <w:rPr>
+                      <w:rFonts w:ascii="Cambria Math" w:hAnsi="Cambria Math"/>
+                      <w:color w:val="000000"/>
+                      <w:sz w:val="22"/>
+                    </w:rPr>
+                    <m:t>2</m:t>
+                  </m:r>
+                </m:den>
+              </m:f>
+              <m:r>
+                <w:rPr>
+                  <w:rFonts w:ascii="Cambria Math" w:hAnsi="Cambria Math"/>
+                  <w:color w:val="000000"/>
+                  <w:sz w:val="22"/>
+                </w:rPr>
+                <m:t>⋅</m:t>
+              </m:r>
+              <m:sSub>
+                <m:sSubPr>
+                  <m:ctrlPr>
+                    <w:rPr>
+                      <w:rFonts w:ascii="Cambria Math" w:hAnsi="Cambria Math"/>
+                      <w:i/>
+                      <w:color w:val="000000"/>
+                      <w:sz w:val="22"/>
+                    </w:rPr>
+                  </m:ctrlPr>
+                </m:sSubPr>
+                <m:e>
+                  <m:r>
+                    <w:rPr>
+                      <w:rFonts w:ascii="Cambria Math" w:hAnsi="Cambria Math"/>
+                      <w:color w:val="000000"/>
+                      <w:sz w:val="22"/>
+                    </w:rPr>
+                    <m:t>C</m:t>
+                  </m:r>
+                </m:e>
+                <m:sub>
+                  <m:r>
+                    <w:rPr>
+                      <w:rFonts w:ascii="Cambria Math" w:hAnsi="Cambria Math"/>
+                      <w:color w:val="000000"/>
+                      <w:sz w:val="22"/>
+                    </w:rPr>
+                    <m:t>L</m:t>
+                  </m:r>
+                </m:sub>
+              </m:sSub>
+              <m:r>
+                <w:rPr>
+                  <w:rFonts w:ascii="Cambria Math" w:hAnsi="Cambria Math"/>
+                  <w:color w:val="000000"/>
+                  <w:sz w:val="22"/>
+                </w:rPr>
+                <m:t>⋅</m:t>
+              </m:r>
+              <m:sSub>
+                <m:sSubPr>
+                  <m:ctrlPr>
+                    <w:rPr>
+                      <w:rFonts w:ascii="Cambria Math" w:hAnsi="Cambria Math"/>
+                      <w:i/>
+                      <w:color w:val="000000"/>
+                      <w:sz w:val="22"/>
+                    </w:rPr>
+                  </m:ctrlPr>
+                </m:sSubPr>
+                <m:e>
+                  <m:r>
+                    <w:rPr>
+                      <w:rFonts w:ascii="Cambria Math" w:hAnsi="Cambria Math"/>
+                      <w:color w:val="000000"/>
+                      <w:sz w:val="22"/>
+                    </w:rPr>
+                    <m:t>V</m:t>
+                  </m:r>
+                </m:e>
+                <m:sub>
+                  <m:r>
+                    <w:rPr>
+                      <w:rFonts w:ascii="Cambria Math" w:hAnsi="Cambria Math"/>
+                      <w:color w:val="000000"/>
+                      <w:sz w:val="22"/>
+                    </w:rPr>
+                    <m:t>Prev</m:t>
+                  </m:r>
+                </m:sub>
+              </m:sSub>
+            </m:e>
+          </m:d>
+          <m:r>
+            <w:rPr>
+              <w:rFonts w:ascii="Cambria Math" w:hAnsi="Cambria Math"/>
+              <w:color w:val="000000"/>
+              <w:sz w:val="22"/>
+            </w:rPr>
+            <m:t>=</m:t>
+          </m:r>
+          <m:f>
+            <m:fPr>
+              <m:ctrlPr>
+                <w:rPr>
+                  <w:rFonts w:ascii="Cambria Math" w:hAnsi="Cambria Math"/>
+                  <w:i/>
+                  <w:color w:val="000000"/>
+                  <w:sz w:val="22"/>
+                </w:rPr>
+              </m:ctrlPr>
+            </m:fPr>
+            <m:num>
+              <m:r>
+                <w:rPr>
+                  <w:rFonts w:ascii="Cambria Math" w:hAnsi="Cambria Math"/>
+                  <w:color w:val="000000"/>
+                  <w:sz w:val="22"/>
+                </w:rPr>
+                <m:t>1</m:t>
+              </m:r>
+            </m:num>
+            <m:den>
+              <m:r>
+                <w:rPr>
+                  <w:rFonts w:ascii="Cambria Math" w:hAnsi="Cambria Math"/>
+                  <w:color w:val="000000"/>
+                  <w:sz w:val="22"/>
+                </w:rPr>
+                <m:t>4</m:t>
+              </m:r>
+            </m:den>
+          </m:f>
+          <m:r>
+            <w:rPr>
+              <w:rFonts w:ascii="Cambria Math" w:hAnsi="Cambria Math"/>
+              <w:color w:val="000000"/>
+              <w:sz w:val="22"/>
+            </w:rPr>
+            <m:t>⋅</m:t>
+          </m:r>
+          <m:sSub>
+            <m:sSubPr>
+              <m:ctrlPr>
+                <w:rPr>
+                  <w:rFonts w:ascii="Cambria Math" w:hAnsi="Cambria Math"/>
+                  <w:i/>
+                  <w:color w:val="000000"/>
+                  <w:sz w:val="22"/>
+                </w:rPr>
+              </m:ctrlPr>
+            </m:sSubPr>
+            <m:e>
+              <m:r>
+                <w:rPr>
+                  <w:rFonts w:ascii="Cambria Math" w:hAnsi="Cambria Math"/>
+                  <w:color w:val="000000"/>
+                  <w:sz w:val="22"/>
+                </w:rPr>
+                <m:t>E</m:t>
+              </m:r>
+            </m:e>
+            <m:sub>
+              <m:r>
+                <w:rPr>
+                  <w:rFonts w:ascii="Cambria Math" w:hAnsi="Cambria Math"/>
+                  <w:color w:val="000000"/>
+                  <w:sz w:val="22"/>
+                </w:rPr>
+                <m:t>Prev</m:t>
+              </m:r>
+            </m:sub>
+          </m:sSub>
+        </m:oMath>
+      </m:oMathPara>
     </w:p>
     <w:p>
       <w:pPr>
@@ -8938,6 +10179,82 @@
           <w:sz w:val="22"/>
         </w:rPr>
       </w:pPr>
+      <m:oMathPara>
+        <m:oMath>
+          <m:r>
+            <w:rPr>
+              <w:rFonts w:ascii="Cambria Math" w:hAnsi="Cambria Math"/>
+              <w:color w:val="000000"/>
+              <w:sz w:val="22"/>
+            </w:rPr>
+            <m:t>Speedup=</m:t>
+          </m:r>
+          <m:f>
+            <m:fPr>
+              <m:ctrlPr>
+                <w:rPr>
+                  <w:rFonts w:ascii="Cambria Math" w:hAnsi="Cambria Math"/>
+                  <w:i/>
+                  <w:color w:val="000000"/>
+                  <w:sz w:val="22"/>
+                </w:rPr>
+              </m:ctrlPr>
+            </m:fPr>
+            <m:num>
+              <m:r>
+                <w:rPr>
+                  <w:rFonts w:ascii="Cambria Math" w:hAnsi="Cambria Math"/>
+                  <w:color w:val="000000"/>
+                  <w:sz w:val="22"/>
+                </w:rPr>
+                <m:t>1</m:t>
+              </m:r>
+            </m:num>
+            <m:den>
+              <m:r>
+                <w:rPr>
+                  <w:rFonts w:ascii="Cambria Math" w:hAnsi="Cambria Math"/>
+                  <w:color w:val="000000"/>
+                  <w:sz w:val="22"/>
+                </w:rPr>
+                <m:t>0.20+</m:t>
+              </m:r>
+              <m:f>
+                <m:fPr>
+                  <m:ctrlPr>
+                    <w:rPr>
+                      <w:rFonts w:ascii="Cambria Math" w:hAnsi="Cambria Math"/>
+                      <w:i/>
+                      <w:color w:val="000000"/>
+                      <w:sz w:val="22"/>
+                    </w:rPr>
+                  </m:ctrlPr>
+                </m:fPr>
+                <m:num>
+                  <m:r>
+                    <w:rPr>
+                      <w:rFonts w:ascii="Cambria Math" w:hAnsi="Cambria Math"/>
+                      <w:color w:val="000000"/>
+                      <w:sz w:val="22"/>
+                    </w:rPr>
+                    <m:t>.8</m:t>
+                  </m:r>
+                </m:num>
+                <m:den>
+                  <m:r>
+                    <w:rPr>
+                      <w:rFonts w:ascii="Cambria Math" w:hAnsi="Cambria Math"/>
+                      <w:color w:val="000000"/>
+                      <w:sz w:val="22"/>
+                    </w:rPr>
+                    <m:t>N</m:t>
+                  </m:r>
+                </m:den>
+              </m:f>
+            </m:den>
+          </m:f>
+        </m:oMath>
+      </m:oMathPara>
     </w:p>
     <w:p>
       <w:pPr>
@@ -9000,6 +10317,88 @@
           <w:color w:val="000000"/>
         </w:rPr>
       </w:pPr>
+      <w:r>
+        <w:rPr>
+          <w:noProof/>
+          <w:color w:val="000000"/>
+          <w:sz w:val="22"/>
+        </w:rPr>
+        <mc:AlternateContent>
+          <mc:Choice Requires="wps">
+            <w:drawing>
+              <wp:anchor distT="0" distB="0" distL="114300" distR="114300" simplePos="0" relativeHeight="251671552" behindDoc="0" locked="0" layoutInCell="1" allowOverlap="1" wp14:anchorId="2C1DD834" wp14:editId="5D94B556">
+                <wp:simplePos x="0" y="0"/>
+                <wp:positionH relativeFrom="column">
+                  <wp:posOffset>3867150</wp:posOffset>
+                </wp:positionH>
+                <wp:positionV relativeFrom="paragraph">
+                  <wp:posOffset>114935</wp:posOffset>
+                </wp:positionV>
+                <wp:extent cx="714375" cy="447675"/>
+                <wp:effectExtent l="0" t="0" r="28575" b="28575"/>
+                <wp:wrapNone/>
+                <wp:docPr id="7" name="Rectangle 7"/>
+                <wp:cNvGraphicFramePr/>
+                <a:graphic xmlns:a="http://schemas.openxmlformats.org/drawingml/2006/main">
+                  <a:graphicData uri="http://schemas.microsoft.com/office/word/2010/wordprocessingShape">
+                    <wps:wsp>
+                      <wps:cNvSpPr/>
+                      <wps:spPr>
+                        <a:xfrm>
+                          <a:off x="0" y="0"/>
+                          <a:ext cx="714375" cy="447675"/>
+                        </a:xfrm>
+                        <a:prstGeom prst="rect">
+                          <a:avLst/>
+                        </a:prstGeom>
+                        <a:noFill/>
+                        <a:ln>
+                          <a:solidFill>
+                            <a:srgbClr val="FF0000"/>
+                          </a:solidFill>
+                        </a:ln>
+                      </wps:spPr>
+                      <wps:style>
+                        <a:lnRef idx="2">
+                          <a:schemeClr val="accent1">
+                            <a:shade val="50000"/>
+                          </a:schemeClr>
+                        </a:lnRef>
+                        <a:fillRef idx="1">
+                          <a:schemeClr val="accent1"/>
+                        </a:fillRef>
+                        <a:effectRef idx="0">
+                          <a:schemeClr val="accent1"/>
+                        </a:effectRef>
+                        <a:fontRef idx="minor">
+                          <a:schemeClr val="lt1"/>
+                        </a:fontRef>
+                      </wps:style>
+                      <wps:bodyPr rot="0" spcFirstLastPara="0" vertOverflow="overflow" horzOverflow="overflow" vert="horz" wrap="square" lIns="91440" tIns="45720" rIns="91440" bIns="45720" numCol="1" spcCol="0" rtlCol="0" fromWordArt="0" anchor="ctr" anchorCtr="0" forceAA="0" compatLnSpc="1">
+                        <a:prstTxWarp prst="textNoShape">
+                          <a:avLst/>
+                        </a:prstTxWarp>
+                        <a:noAutofit/>
+                      </wps:bodyPr>
+                    </wps:wsp>
+                  </a:graphicData>
+                </a:graphic>
+                <wp14:sizeRelH relativeFrom="margin">
+                  <wp14:pctWidth>0</wp14:pctWidth>
+                </wp14:sizeRelH>
+                <wp14:sizeRelV relativeFrom="margin">
+                  <wp14:pctHeight>0</wp14:pctHeight>
+                </wp14:sizeRelV>
+              </wp:anchor>
+            </w:drawing>
+          </mc:Choice>
+          <mc:Fallback>
+            <w:pict>
+              <v:rect w14:anchorId="38B0FE12" id="Rectangle 7" o:spid="_x0000_s1026" style="position:absolute;margin-left:304.5pt;margin-top:9.05pt;width:56.25pt;height:35.25pt;z-index:251671552;visibility:visible;mso-wrap-style:square;mso-width-percent:0;mso-height-percent:0;mso-wrap-distance-left:9pt;mso-wrap-distance-top:0;mso-wrap-distance-right:9pt;mso-wrap-distance-bottom:0;mso-position-horizontal:absolute;mso-position-horizontal-relative:text;mso-position-vertical:absolute;mso-position-vertical-relative:text;mso-width-percent:0;mso-height-percent:0;mso-width-relative:margin;mso-height-relative:margin;v-text-anchor:middle" o:gfxdata="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" filled="f" strokecolor="red" strokeweight="2pt"/>
+            </w:pict>
+          </mc:Fallback>
+        </mc:AlternateContent>
+      </w:r>
     </w:p>
     <w:p>
       <w:pPr>
@@ -9009,6 +10408,98 @@
           <w:sz w:val="22"/>
         </w:rPr>
       </w:pPr>
+      <m:oMathPara>
+        <m:oMath>
+          <m:r>
+            <w:rPr>
+              <w:rFonts w:ascii="Cambria Math" w:hAnsi="Cambria Math"/>
+              <w:color w:val="000000"/>
+              <w:sz w:val="22"/>
+            </w:rPr>
+            <m:t>Speedup=</m:t>
+          </m:r>
+          <m:f>
+            <m:fPr>
+              <m:ctrlPr>
+                <w:rPr>
+                  <w:rFonts w:ascii="Cambria Math" w:hAnsi="Cambria Math"/>
+                  <w:i/>
+                  <w:color w:val="000000"/>
+                  <w:sz w:val="22"/>
+                </w:rPr>
+              </m:ctrlPr>
+            </m:fPr>
+            <m:num>
+              <m:r>
+                <w:rPr>
+                  <w:rFonts w:ascii="Cambria Math" w:hAnsi="Cambria Math"/>
+                  <w:color w:val="000000"/>
+                  <w:sz w:val="22"/>
+                </w:rPr>
+                <m:t>1</m:t>
+              </m:r>
+            </m:num>
+            <m:den>
+              <m:r>
+                <w:rPr>
+                  <w:rFonts w:ascii="Cambria Math" w:hAnsi="Cambria Math"/>
+                  <w:color w:val="000000"/>
+                  <w:sz w:val="22"/>
+                </w:rPr>
+                <m:t>0.20+</m:t>
+              </m:r>
+              <m:f>
+                <m:fPr>
+                  <m:ctrlPr>
+                    <w:rPr>
+                      <w:rFonts w:ascii="Cambria Math" w:hAnsi="Cambria Math"/>
+                      <w:i/>
+                      <w:color w:val="000000"/>
+                      <w:sz w:val="22"/>
+                    </w:rPr>
+                  </m:ctrlPr>
+                </m:fPr>
+                <m:num>
+                  <m:r>
+                    <w:rPr>
+                      <w:rFonts w:ascii="Cambria Math" w:hAnsi="Cambria Math"/>
+                      <w:color w:val="000000"/>
+                      <w:sz w:val="22"/>
+                    </w:rPr>
+                    <m:t>.8</m:t>
+                  </m:r>
+                </m:num>
+                <m:den>
+                  <m:r>
+                    <w:rPr>
+                      <w:rFonts w:ascii="Cambria Math" w:hAnsi="Cambria Math"/>
+                      <w:color w:val="000000"/>
+                      <w:sz w:val="22"/>
+                    </w:rPr>
+                    <m:t>8</m:t>
+                  </m:r>
+                </m:den>
+              </m:f>
+              <m:r>
+                <w:rPr>
+                  <w:rFonts w:ascii="Cambria Math" w:hAnsi="Cambria Math"/>
+                  <w:color w:val="000000"/>
+                  <w:sz w:val="22"/>
+                </w:rPr>
+                <m:t>+ .005⋅8</m:t>
+              </m:r>
+            </m:den>
+          </m:f>
+          <m:r>
+            <w:rPr>
+              <w:rFonts w:ascii="Cambria Math" w:hAnsi="Cambria Math"/>
+              <w:color w:val="000000"/>
+              <w:sz w:val="22"/>
+            </w:rPr>
+            <m:t>=2.9412</m:t>
+          </m:r>
+        </m:oMath>
+      </m:oMathPara>
     </w:p>
     <w:p>
       <w:pPr>
@@ -9065,6 +10556,88 @@
           <w:color w:val="000000"/>
         </w:rPr>
       </w:pPr>
+      <w:r>
+        <w:rPr>
+          <w:noProof/>
+          <w:color w:val="000000"/>
+          <w:sz w:val="22"/>
+        </w:rPr>
+        <mc:AlternateContent>
+          <mc:Choice Requires="wps">
+            <w:drawing>
+              <wp:anchor distT="0" distB="0" distL="114300" distR="114300" simplePos="0" relativeHeight="251673600" behindDoc="0" locked="0" layoutInCell="1" allowOverlap="1" wp14:anchorId="3DC66162" wp14:editId="249CE979">
+                <wp:simplePos x="0" y="0"/>
+                <wp:positionH relativeFrom="column">
+                  <wp:posOffset>4924425</wp:posOffset>
+                </wp:positionH>
+                <wp:positionV relativeFrom="paragraph">
+                  <wp:posOffset>93345</wp:posOffset>
+                </wp:positionV>
+                <wp:extent cx="714375" cy="447675"/>
+                <wp:effectExtent l="0" t="0" r="28575" b="28575"/>
+                <wp:wrapNone/>
+                <wp:docPr id="8" name="Rectangle 8"/>
+                <wp:cNvGraphicFramePr/>
+                <a:graphic xmlns:a="http://schemas.openxmlformats.org/drawingml/2006/main">
+                  <a:graphicData uri="http://schemas.microsoft.com/office/word/2010/wordprocessingShape">
+                    <wps:wsp>
+                      <wps:cNvSpPr/>
+                      <wps:spPr>
+                        <a:xfrm>
+                          <a:off x="0" y="0"/>
+                          <a:ext cx="714375" cy="447675"/>
+                        </a:xfrm>
+                        <a:prstGeom prst="rect">
+                          <a:avLst/>
+                        </a:prstGeom>
+                        <a:noFill/>
+                        <a:ln>
+                          <a:solidFill>
+                            <a:srgbClr val="FF0000"/>
+                          </a:solidFill>
+                        </a:ln>
+                      </wps:spPr>
+                      <wps:style>
+                        <a:lnRef idx="2">
+                          <a:schemeClr val="accent1">
+                            <a:shade val="50000"/>
+                          </a:schemeClr>
+                        </a:lnRef>
+                        <a:fillRef idx="1">
+                          <a:schemeClr val="accent1"/>
+                        </a:fillRef>
+                        <a:effectRef idx="0">
+                          <a:schemeClr val="accent1"/>
+                        </a:effectRef>
+                        <a:fontRef idx="minor">
+                          <a:schemeClr val="lt1"/>
+                        </a:fontRef>
+                      </wps:style>
+                      <wps:bodyPr rot="0" spcFirstLastPara="0" vertOverflow="overflow" horzOverflow="overflow" vert="horz" wrap="square" lIns="91440" tIns="45720" rIns="91440" bIns="45720" numCol="1" spcCol="0" rtlCol="0" fromWordArt="0" anchor="ctr" anchorCtr="0" forceAA="0" compatLnSpc="1">
+                        <a:prstTxWarp prst="textNoShape">
+                          <a:avLst/>
+                        </a:prstTxWarp>
+                        <a:noAutofit/>
+                      </wps:bodyPr>
+                    </wps:wsp>
+                  </a:graphicData>
+                </a:graphic>
+                <wp14:sizeRelH relativeFrom="margin">
+                  <wp14:pctWidth>0</wp14:pctWidth>
+                </wp14:sizeRelH>
+                <wp14:sizeRelV relativeFrom="margin">
+                  <wp14:pctHeight>0</wp14:pctHeight>
+                </wp14:sizeRelV>
+              </wp:anchor>
+            </w:drawing>
+          </mc:Choice>
+          <mc:Fallback>
+            <w:pict>
+              <v:rect w14:anchorId="437D0E25" id="Rectangle 8" o:spid="_x0000_s1026" style="position:absolute;margin-left:387.75pt;margin-top:7.35pt;width:56.25pt;height:35.25pt;z-index:251673600;visibility:visible;mso-wrap-style:square;mso-width-percent:0;mso-height-percent:0;mso-wrap-distance-left:9pt;mso-wrap-distance-top:0;mso-wrap-distance-right:9pt;mso-wrap-distance-bottom:0;mso-position-horizontal:absolute;mso-position-horizontal-relative:text;mso-position-vertical:absolute;mso-position-vertical-relative:text;mso-width-percent:0;mso-height-percent:0;mso-width-relative:margin;mso-height-relative:margin;v-text-anchor:middle" o:gfxdata="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" filled="f" strokecolor="red" strokeweight="2pt"/>
+            </w:pict>
+          </mc:Fallback>
+        </mc:AlternateContent>
+      </w:r>
     </w:p>
     <w:p>
       <w:pPr>
@@ -9075,6 +10648,273 @@
           <w:color w:val="000000"/>
         </w:rPr>
       </w:pPr>
+      <m:oMathPara>
+        <m:oMath>
+          <m:r>
+            <w:rPr>
+              <w:rFonts w:ascii="Cambria Math" w:hAnsi="Cambria Math"/>
+              <w:color w:val="000000"/>
+            </w:rPr>
+            <m:t>Speedup=</m:t>
+          </m:r>
+          <m:f>
+            <m:fPr>
+              <m:ctrlPr>
+                <w:rPr>
+                  <w:rFonts w:ascii="Cambria Math" w:hAnsi="Cambria Math"/>
+                  <w:i/>
+                  <w:color w:val="000000"/>
+                </w:rPr>
+              </m:ctrlPr>
+            </m:fPr>
+            <m:num>
+              <m:r>
+                <w:rPr>
+                  <w:rFonts w:ascii="Cambria Math" w:hAnsi="Cambria Math"/>
+                  <w:color w:val="000000"/>
+                </w:rPr>
+                <m:t>1</m:t>
+              </m:r>
+            </m:num>
+            <m:den>
+              <m:r>
+                <w:rPr>
+                  <w:rFonts w:ascii="Cambria Math" w:hAnsi="Cambria Math"/>
+                  <w:color w:val="000000"/>
+                </w:rPr>
+                <m:t>0.20+</m:t>
+              </m:r>
+              <m:f>
+                <m:fPr>
+                  <m:ctrlPr>
+                    <w:rPr>
+                      <w:rFonts w:ascii="Cambria Math" w:hAnsi="Cambria Math"/>
+                      <w:i/>
+                      <w:color w:val="000000"/>
+                    </w:rPr>
+                  </m:ctrlPr>
+                </m:fPr>
+                <m:num>
+                  <m:r>
+                    <w:rPr>
+                      <w:rFonts w:ascii="Cambria Math" w:hAnsi="Cambria Math"/>
+                      <w:color w:val="000000"/>
+                    </w:rPr>
+                    <m:t>.8</m:t>
+                  </m:r>
+                </m:num>
+                <m:den>
+                  <m:r>
+                    <w:rPr>
+                      <w:rFonts w:ascii="Cambria Math" w:hAnsi="Cambria Math"/>
+                      <w:color w:val="000000"/>
+                    </w:rPr>
+                    <m:t>8</m:t>
+                  </m:r>
+                </m:den>
+              </m:f>
+              <m:r>
+                <w:rPr>
+                  <w:rFonts w:ascii="Cambria Math" w:hAnsi="Cambria Math"/>
+                  <w:color w:val="000000"/>
+                </w:rPr>
+                <m:t>+ .005⋅</m:t>
+              </m:r>
+              <m:func>
+                <m:funcPr>
+                  <m:ctrlPr>
+                    <w:rPr>
+                      <w:rFonts w:ascii="Cambria Math" w:hAnsi="Cambria Math"/>
+                      <w:color w:val="000000"/>
+                    </w:rPr>
+                  </m:ctrlPr>
+                </m:funcPr>
+                <m:fName>
+                  <m:sSub>
+                    <m:sSubPr>
+                      <m:ctrlPr>
+                        <w:rPr>
+                          <w:rFonts w:ascii="Cambria Math" w:hAnsi="Cambria Math"/>
+                          <w:color w:val="000000"/>
+                        </w:rPr>
+                      </m:ctrlPr>
+                    </m:sSubPr>
+                    <m:e>
+                      <m:r>
+                        <m:rPr>
+                          <m:sty m:val="p"/>
+                        </m:rPr>
+                        <w:rPr>
+                          <w:rFonts w:ascii="Cambria Math" w:hAnsi="Cambria Math"/>
+                          <w:color w:val="000000"/>
+                        </w:rPr>
+                        <m:t>log</m:t>
+                      </m:r>
+                      <m:ctrlPr>
+                        <w:rPr>
+                          <w:rFonts w:ascii="Cambria Math" w:hAnsi="Cambria Math"/>
+                          <w:i/>
+                          <w:color w:val="000000"/>
+                        </w:rPr>
+                      </m:ctrlPr>
+                    </m:e>
+                    <m:sub>
+                      <m:r>
+                        <m:rPr>
+                          <m:sty m:val="p"/>
+                        </m:rPr>
+                        <w:rPr>
+                          <w:rFonts w:ascii="Cambria Math" w:hAnsi="Cambria Math"/>
+                          <w:color w:val="000000"/>
+                        </w:rPr>
+                        <m:t>2</m:t>
+                      </m:r>
+                    </m:sub>
+                  </m:sSub>
+                  <m:ctrlPr>
+                    <w:rPr>
+                      <w:rFonts w:ascii="Cambria Math" w:hAnsi="Cambria Math"/>
+                      <w:i/>
+                      <w:color w:val="000000"/>
+                    </w:rPr>
+                  </m:ctrlPr>
+                </m:fName>
+                <m:e>
+                  <m:r>
+                    <w:rPr>
+                      <w:rFonts w:ascii="Cambria Math" w:hAnsi="Cambria Math"/>
+                      <w:color w:val="000000"/>
+                    </w:rPr>
+                    <m:t>8</m:t>
+                  </m:r>
+                  <m:ctrlPr>
+                    <w:rPr>
+                      <w:rFonts w:ascii="Cambria Math" w:hAnsi="Cambria Math"/>
+                      <w:i/>
+                      <w:color w:val="000000"/>
+                    </w:rPr>
+                  </m:ctrlPr>
+                </m:e>
+              </m:func>
+            </m:den>
+          </m:f>
+          <m:r>
+            <w:rPr>
+              <w:rFonts w:ascii="Cambria Math" w:hAnsi="Cambria Math"/>
+              <w:color w:val="000000"/>
+            </w:rPr>
+            <m:t>=</m:t>
+          </m:r>
+          <m:f>
+            <m:fPr>
+              <m:ctrlPr>
+                <w:rPr>
+                  <w:rFonts w:ascii="Cambria Math" w:hAnsi="Cambria Math"/>
+                  <w:i/>
+                  <w:color w:val="000000"/>
+                </w:rPr>
+              </m:ctrlPr>
+            </m:fPr>
+            <m:num>
+              <m:r>
+                <w:rPr>
+                  <w:rFonts w:ascii="Cambria Math" w:hAnsi="Cambria Math"/>
+                  <w:color w:val="000000"/>
+                </w:rPr>
+                <m:t>1</m:t>
+              </m:r>
+            </m:num>
+            <m:den>
+              <m:r>
+                <w:rPr>
+                  <w:rFonts w:ascii="Cambria Math" w:hAnsi="Cambria Math"/>
+                  <w:color w:val="000000"/>
+                </w:rPr>
+                <m:t>0.20+</m:t>
+              </m:r>
+              <m:f>
+                <m:fPr>
+                  <m:ctrlPr>
+                    <w:rPr>
+                      <w:rFonts w:ascii="Cambria Math" w:hAnsi="Cambria Math"/>
+                      <w:i/>
+                      <w:color w:val="000000"/>
+                    </w:rPr>
+                  </m:ctrlPr>
+                </m:fPr>
+                <m:num>
+                  <m:r>
+                    <w:rPr>
+                      <w:rFonts w:ascii="Cambria Math" w:hAnsi="Cambria Math"/>
+                      <w:color w:val="000000"/>
+                    </w:rPr>
+                    <m:t>.8</m:t>
+                  </m:r>
+                </m:num>
+                <m:den>
+                  <m:r>
+                    <w:rPr>
+                      <w:rFonts w:ascii="Cambria Math" w:hAnsi="Cambria Math"/>
+                      <w:color w:val="000000"/>
+                    </w:rPr>
+                    <m:t>8</m:t>
+                  </m:r>
+                </m:den>
+              </m:f>
+              <m:r>
+                <w:rPr>
+                  <w:rFonts w:ascii="Cambria Math" w:hAnsi="Cambria Math"/>
+                  <w:color w:val="000000"/>
+                </w:rPr>
+                <m:t>+ .005⋅3</m:t>
+              </m:r>
+            </m:den>
+          </m:f>
+          <m:r>
+            <w:rPr>
+              <w:rFonts w:ascii="Cambria Math" w:hAnsi="Cambria Math"/>
+              <w:color w:val="000000"/>
+            </w:rPr>
+            <m:t>=</m:t>
+          </m:r>
+          <m:f>
+            <m:fPr>
+              <m:ctrlPr>
+                <w:rPr>
+                  <w:rFonts w:ascii="Cambria Math" w:hAnsi="Cambria Math"/>
+                  <w:i/>
+                  <w:color w:val="000000"/>
+                </w:rPr>
+              </m:ctrlPr>
+            </m:fPr>
+            <m:num>
+              <m:r>
+                <w:rPr>
+                  <w:rFonts w:ascii="Cambria Math" w:hAnsi="Cambria Math"/>
+                  <w:color w:val="000000"/>
+                </w:rPr>
+                <m:t>1</m:t>
+              </m:r>
+            </m:num>
+            <m:den>
+              <m:r>
+                <w:rPr>
+                  <w:rFonts w:ascii="Cambria Math" w:hAnsi="Cambria Math"/>
+                  <w:color w:val="000000"/>
+                </w:rPr>
+                <m:t>0.20+0.10+0.15</m:t>
+              </m:r>
+            </m:den>
+          </m:f>
+          <m:r>
+            <w:rPr>
+              <w:rFonts w:ascii="Cambria Math" w:hAnsi="Cambria Math"/>
+              <w:color w:val="000000"/>
+            </w:rPr>
+            <m:t>=2.22</m:t>
+          </m:r>
+        </m:oMath>
+      </m:oMathPara>
     </w:p>
     <w:p>
       <w:pPr>
@@ -9161,6 +11001,158 @@
           <w:color w:val="000000"/>
         </w:rPr>
       </w:pPr>
+      <m:oMathPara>
+        <m:oMath>
+          <m:r>
+            <w:rPr>
+              <w:rFonts w:ascii="Cambria Math" w:hAnsi="Cambria Math"/>
+              <w:color w:val="000000"/>
+            </w:rPr>
+            <m:t>Speedup=</m:t>
+          </m:r>
+          <m:f>
+            <m:fPr>
+              <m:ctrlPr>
+                <w:rPr>
+                  <w:rFonts w:ascii="Cambria Math" w:hAnsi="Cambria Math"/>
+                  <w:i/>
+                  <w:color w:val="000000"/>
+                </w:rPr>
+              </m:ctrlPr>
+            </m:fPr>
+            <m:num>
+              <m:r>
+                <w:rPr>
+                  <w:rFonts w:ascii="Cambria Math" w:hAnsi="Cambria Math"/>
+                  <w:color w:val="000000"/>
+                </w:rPr>
+                <m:t>1</m:t>
+              </m:r>
+            </m:num>
+            <m:den>
+              <m:r>
+                <w:rPr>
+                  <w:rFonts w:ascii="Cambria Math" w:hAnsi="Cambria Math"/>
+                  <w:color w:val="000000"/>
+                </w:rPr>
+                <m:t>0.20+</m:t>
+              </m:r>
+              <m:f>
+                <m:fPr>
+                  <m:ctrlPr>
+                    <w:rPr>
+                      <w:rFonts w:ascii="Cambria Math" w:hAnsi="Cambria Math"/>
+                      <w:i/>
+                      <w:color w:val="000000"/>
+                    </w:rPr>
+                  </m:ctrlPr>
+                </m:fPr>
+                <m:num>
+                  <m:r>
+                    <w:rPr>
+                      <w:rFonts w:ascii="Cambria Math" w:hAnsi="Cambria Math"/>
+                      <w:color w:val="000000"/>
+                    </w:rPr>
+                    <m:t>.8</m:t>
+                  </m:r>
+                </m:num>
+                <m:den>
+                  <m:r>
+                    <w:rPr>
+                      <w:rFonts w:ascii="Cambria Math" w:hAnsi="Cambria Math"/>
+                      <w:color w:val="000000"/>
+                    </w:rPr>
+                    <m:t>N</m:t>
+                  </m:r>
+                </m:den>
+              </m:f>
+              <m:r>
+                <w:rPr>
+                  <w:rFonts w:ascii="Cambria Math" w:hAnsi="Cambria Math"/>
+                  <w:color w:val="000000"/>
+                </w:rPr>
+                <m:t>+ .005⋅</m:t>
+              </m:r>
+              <m:func>
+                <m:funcPr>
+                  <m:ctrlPr>
+                    <w:rPr>
+                      <w:rFonts w:ascii="Cambria Math" w:hAnsi="Cambria Math"/>
+                      <w:color w:val="000000"/>
+                    </w:rPr>
+                  </m:ctrlPr>
+                </m:funcPr>
+                <m:fName>
+                  <m:sSub>
+                    <m:sSubPr>
+                      <m:ctrlPr>
+                        <w:rPr>
+                          <w:rFonts w:ascii="Cambria Math" w:hAnsi="Cambria Math"/>
+                          <w:color w:val="000000"/>
+                        </w:rPr>
+                      </m:ctrlPr>
+                    </m:sSubPr>
+                    <m:e>
+                      <m:r>
+                        <m:rPr>
+                          <m:sty m:val="p"/>
+                        </m:rPr>
+                        <w:rPr>
+                          <w:rFonts w:ascii="Cambria Math" w:hAnsi="Cambria Math"/>
+                          <w:color w:val="000000"/>
+                        </w:rPr>
+                        <m:t>log</m:t>
+                      </m:r>
+                      <m:ctrlPr>
+                        <w:rPr>
+                          <w:rFonts w:ascii="Cambria Math" w:hAnsi="Cambria Math"/>
+                          <w:i/>
+                          <w:color w:val="000000"/>
+                        </w:rPr>
+                      </m:ctrlPr>
+                    </m:e>
+                    <m:sub>
+                      <m:r>
+                        <m:rPr>
+                          <m:sty m:val="p"/>
+                        </m:rPr>
+                        <w:rPr>
+                          <w:rFonts w:ascii="Cambria Math" w:hAnsi="Cambria Math"/>
+                          <w:color w:val="000000"/>
+                        </w:rPr>
+                        <m:t>2</m:t>
+                      </m:r>
+                    </m:sub>
+                  </m:sSub>
+                  <m:ctrlPr>
+                    <w:rPr>
+                      <w:rFonts w:ascii="Cambria Math" w:hAnsi="Cambria Math"/>
+                      <w:i/>
+                      <w:color w:val="000000"/>
+                    </w:rPr>
+                  </m:ctrlPr>
+                </m:fName>
+                <m:e>
+                  <m:r>
+                    <w:rPr>
+                      <w:rFonts w:ascii="Cambria Math" w:hAnsi="Cambria Math"/>
+                      <w:color w:val="000000"/>
+                    </w:rPr>
+                    <m:t>N</m:t>
+                  </m:r>
+                  <m:ctrlPr>
+                    <w:rPr>
+                      <w:rFonts w:ascii="Cambria Math" w:hAnsi="Cambria Math"/>
+                      <w:i/>
+                      <w:color w:val="000000"/>
+                    </w:rPr>
+                  </m:ctrlPr>
+                </m:e>
+              </m:func>
+            </m:den>
+          </m:f>
+        </m:oMath>
+      </m:oMathPara>
     </w:p>
     <w:p>
       <w:pPr>
@@ -9218,6 +11210,322 @@
         </w:rPr>
         <w:t>] &lt;1.10&gt; Write the general equation that solves this question: What is the number of processors with the highest speedup in an application in which P% of the original execution time is parallelizable, and, for every time the number of processors is doubled, the communication is increased by 0.5% of the original execution time?</w:t>
       </w:r>
+    </w:p>
+    <w:p>
+      <w:pPr>
+        <w:autoSpaceDE/>
+        <w:autoSpaceDN/>
+        <w:ind w:firstLine="720"/>
+        <w:rPr>
+          <w:color w:val="000000"/>
+          <w:sz w:val="22"/>
+        </w:rPr>
+      </w:pPr>
+    </w:p>
+    <w:p>
+      <w:pPr>
+        <w:autoSpaceDE/>
+        <w:autoSpaceDN/>
+        <w:ind w:firstLine="720"/>
+        <w:rPr>
+          <w:color w:val="000000"/>
+          <w:sz w:val="22"/>
+        </w:rPr>
+      </w:pPr>
+      <w:r>
+        <w:rPr>
+          <w:color w:val="000000"/>
+          <w:sz w:val="22"/>
+        </w:rPr>
+        <w:t xml:space="preserve">Maximum speedup = </w:t>
+      </w:r>
+      <m:oMath>
+        <m:f>
+          <m:fPr>
+            <m:ctrlPr>
+              <w:rPr>
+                <w:rFonts w:ascii="Cambria Math" w:hAnsi="Cambria Math"/>
+                <w:i/>
+                <w:color w:val="000000"/>
+                <w:sz w:val="22"/>
+              </w:rPr>
+            </m:ctrlPr>
+          </m:fPr>
+          <m:num>
+            <m:r>
+              <w:rPr>
+                <w:rFonts w:ascii="Cambria Math" w:hAnsi="Cambria Math"/>
+                <w:color w:val="000000"/>
+                <w:sz w:val="22"/>
+              </w:rPr>
+              <m:t>1</m:t>
+            </m:r>
+          </m:num>
+          <m:den>
+            <m:r>
+              <w:rPr>
+                <w:rFonts w:ascii="Cambria Math" w:hAnsi="Cambria Math"/>
+                <w:color w:val="000000"/>
+                <w:sz w:val="22"/>
+              </w:rPr>
+              <m:t>1-P</m:t>
+            </m:r>
+          </m:den>
+        </m:f>
+      </m:oMath>
+    </w:p>
+    <w:p>
+      <w:pPr>
+        <w:autoSpaceDE/>
+        <w:autoSpaceDN/>
+        <w:ind w:firstLine="720"/>
+        <w:rPr>
+          <w:color w:val="000000"/>
+          <w:sz w:val="22"/>
+        </w:rPr>
+      </w:pPr>
+    </w:p>
+    <w:p>
+      <w:pPr>
+        <w:autoSpaceDE/>
+        <w:autoSpaceDN/>
+        <w:ind w:firstLine="720"/>
+        <w:rPr>
+          <w:color w:val="000000"/>
+        </w:rPr>
+      </w:pPr>
+      <m:oMathPara>
+        <m:oMath>
+          <m:f>
+            <m:fPr>
+              <m:ctrlPr>
+                <w:rPr>
+                  <w:rFonts w:ascii="Cambria Math" w:hAnsi="Cambria Math"/>
+                  <w:i/>
+                  <w:color w:val="000000"/>
+                </w:rPr>
+              </m:ctrlPr>
+            </m:fPr>
+            <m:num>
+              <m:r>
+                <w:rPr>
+                  <w:rFonts w:ascii="Cambria Math" w:hAnsi="Cambria Math"/>
+                  <w:color w:val="000000"/>
+                </w:rPr>
+                <m:t>1</m:t>
+              </m:r>
+            </m:num>
+            <m:den>
+              <m:r>
+                <w:rPr>
+                  <w:rFonts w:ascii="Cambria Math" w:hAnsi="Cambria Math"/>
+                  <w:color w:val="000000"/>
+                </w:rPr>
+                <m:t>1-P</m:t>
+              </m:r>
+            </m:den>
+          </m:f>
+          <m:r>
+            <w:rPr>
+              <w:rFonts w:ascii="Cambria Math" w:hAnsi="Cambria Math"/>
+              <w:color w:val="000000"/>
+            </w:rPr>
+            <m:t>=</m:t>
+          </m:r>
+          <m:f>
+            <m:fPr>
+              <m:ctrlPr>
+                <w:rPr>
+                  <w:rFonts w:ascii="Cambria Math" w:hAnsi="Cambria Math"/>
+                  <w:i/>
+                  <w:color w:val="000000"/>
+                </w:rPr>
+              </m:ctrlPr>
+            </m:fPr>
+            <m:num>
+              <m:r>
+                <w:rPr>
+                  <w:rFonts w:ascii="Cambria Math" w:hAnsi="Cambria Math"/>
+                  <w:color w:val="000000"/>
+                </w:rPr>
+                <m:t>1</m:t>
+              </m:r>
+            </m:num>
+            <m:den>
+              <m:d>
+                <m:dPr>
+                  <m:ctrlPr>
+                    <w:rPr>
+                      <w:rFonts w:ascii="Cambria Math" w:hAnsi="Cambria Math"/>
+                      <w:i/>
+                      <w:color w:val="000000"/>
+                    </w:rPr>
+                  </m:ctrlPr>
+                </m:dPr>
+                <m:e>
+                  <m:r>
+                    <w:rPr>
+                      <w:rFonts w:ascii="Cambria Math" w:hAnsi="Cambria Math"/>
+                      <w:color w:val="000000"/>
+                    </w:rPr>
+                    <m:t>1-P</m:t>
+                  </m:r>
+                </m:e>
+              </m:d>
+              <m:r>
+                <w:rPr>
+                  <w:rFonts w:ascii="Cambria Math" w:hAnsi="Cambria Math"/>
+                  <w:color w:val="000000"/>
+                </w:rPr>
+                <m:t>+</m:t>
+              </m:r>
+              <m:f>
+                <m:fPr>
+                  <m:ctrlPr>
+                    <w:rPr>
+                      <w:rFonts w:ascii="Cambria Math" w:hAnsi="Cambria Math"/>
+                      <w:i/>
+                      <w:color w:val="000000"/>
+                    </w:rPr>
+                  </m:ctrlPr>
+                </m:fPr>
+                <m:num>
+                  <m:r>
+                    <w:rPr>
+                      <w:rFonts w:ascii="Cambria Math" w:hAnsi="Cambria Math"/>
+                      <w:color w:val="000000"/>
+                    </w:rPr>
+                    <m:t>P</m:t>
+                  </m:r>
+                </m:num>
+                <m:den>
+                  <m:r>
+                    <w:rPr>
+                      <w:rFonts w:ascii="Cambria Math" w:hAnsi="Cambria Math"/>
+                      <w:color w:val="000000"/>
+                    </w:rPr>
+                    <m:t>N</m:t>
+                  </m:r>
+                </m:den>
+              </m:f>
+              <m:r>
+                <w:rPr>
+                  <w:rFonts w:ascii="Cambria Math" w:hAnsi="Cambria Math"/>
+                  <w:color w:val="000000"/>
+                </w:rPr>
+                <m:t>+ .005⋅</m:t>
+              </m:r>
+              <m:func>
+                <m:funcPr>
+                  <m:ctrlPr>
+                    <w:rPr>
+                      <w:rFonts w:ascii="Cambria Math" w:hAnsi="Cambria Math"/>
+                      <w:color w:val="000000"/>
+                    </w:rPr>
+                  </m:ctrlPr>
+                </m:funcPr>
+                <m:fName>
+                  <m:sSub>
+                    <m:sSubPr>
+                      <m:ctrlPr>
+                        <w:rPr>
+                          <w:rFonts w:ascii="Cambria Math" w:hAnsi="Cambria Math"/>
+                          <w:color w:val="000000"/>
+                        </w:rPr>
+                      </m:ctrlPr>
+                    </m:sSubPr>
+                    <m:e>
+                      <m:r>
+                        <m:rPr>
+                          <m:sty m:val="p"/>
+                        </m:rPr>
+                        <w:rPr>
+                          <w:rFonts w:ascii="Cambria Math" w:hAnsi="Cambria Math"/>
+                          <w:color w:val="000000"/>
+                        </w:rPr>
+                        <m:t>log</m:t>
+                      </m:r>
+                      <m:ctrlPr>
+                        <w:rPr>
+                          <w:rFonts w:ascii="Cambria Math" w:hAnsi="Cambria Math"/>
+                          <w:i/>
+                          <w:color w:val="000000"/>
+                        </w:rPr>
+                      </m:ctrlPr>
+                    </m:e>
+                    <m:sub>
+                      <m:r>
+                        <m:rPr>
+                          <m:sty m:val="p"/>
+                        </m:rPr>
+                        <w:rPr>
+                          <w:rFonts w:ascii="Cambria Math" w:hAnsi="Cambria Math"/>
+                          <w:color w:val="000000"/>
+                        </w:rPr>
+                        <m:t>2</m:t>
+                      </m:r>
+                    </m:sub>
+                  </m:sSub>
+                  <m:ctrlPr>
+                    <w:rPr>
+                      <w:rFonts w:ascii="Cambria Math" w:hAnsi="Cambria Math"/>
+                      <w:i/>
+                      <w:color w:val="000000"/>
+                    </w:rPr>
+                  </m:ctrlPr>
+                </m:fName>
+                <m:e>
+                  <m:r>
+                    <w:rPr>
+                      <w:rFonts w:ascii="Cambria Math" w:hAnsi="Cambria Math"/>
+                      <w:color w:val="000000"/>
+                    </w:rPr>
+                    <m:t>N</m:t>
+                  </m:r>
+                  <m:ctrlPr>
+                    <w:rPr>
+                      <w:rFonts w:ascii="Cambria Math" w:hAnsi="Cambria Math"/>
+                      <w:i/>
+                      <w:color w:val="000000"/>
+                    </w:rPr>
+                  </m:ctrlPr>
+                </m:e>
+              </m:func>
+            </m:den>
+          </m:f>
+        </m:oMath>
+      </m:oMathPara>
+    </w:p>
+    <w:p>
+      <w:pPr>
+        <w:autoSpaceDE/>
+        <w:autoSpaceDN/>
+        <w:ind w:firstLine="720"/>
+        <w:rPr>
+          <w:color w:val="000000"/>
+        </w:rPr>
+      </w:pPr>
+    </w:p>
+    <w:p>
+      <w:pPr>
+        <w:autoSpaceDE/>
+        <w:autoSpaceDN/>
+        <w:ind w:firstLine="720"/>
+        <w:rPr>
+          <w:color w:val="000000"/>
+        </w:rPr>
+      </w:pPr>
+      <m:oMathPara>
+        <m:oMath>
+          <m:r>
+            <w:rPr>
+              <w:rFonts w:ascii="Cambria Math" w:hAnsi="Cambria Math"/>
+              <w:color w:val="000000"/>
+            </w:rPr>
+            <w:br/>
+          </m:r>
+        </m:oMath>
+      </m:oMathPara>
     </w:p>
     <w:p>
       <w:pPr>
@@ -12250,7 +14558,7 @@
 </file>
 
 <file path=customXml/itemProps1.xml><?xml version="1.0" encoding="utf-8"?>
-<ds:datastoreItem xmlns:ds="http://schemas.openxmlformats.org/officeDocument/2006/customXml" ds:itemID="{C542349B-BCD2-4FC8-B4DC-AD4AFEA4FF09}">
+<ds:datastoreItem xmlns:ds="http://schemas.openxmlformats.org/officeDocument/2006/customXml" ds:itemID="{402C8DBF-EAF8-4DAD-BCD5-D0F961E4D24D}">
   <ds:schemaRefs>
     <ds:schemaRef ds:uri="http://schemas.openxmlformats.org/officeDocument/2006/bibliography"/>
   </ds:schemaRefs>

</xml_diff>